<commit_message>
LATEST VERSION OF THE MEETING MINUTES FORM 16 Dec
</commit_message>
<xml_diff>
--- a/Week_7/Minutes 16-12.docx
+++ b/Week_7/Minutes 16-12.docx
@@ -1,6 +1,6 @@
 
 <file path=word/document.xml><?xml version="1.0" encoding="utf-8"?>
-<w:document xmlns:wpc="http://schemas.microsoft.com/office/word/2010/wordprocessingCanvas" xmlns:cx="http://schemas.microsoft.com/office/drawing/2014/chartex" xmlns:cx1="http://schemas.microsoft.com/office/drawing/2015/9/8/chartex" xmlns:cx2="http://schemas.microsoft.com/office/drawing/2015/10/21/chartex" xmlns:mc="http://schemas.openxmlformats.org/markup-compatibility/2006" xmlns:o="urn:schemas-microsoft-com:office:office" xmlns:r="http://schemas.openxmlformats.org/officeDocument/2006/relationships" xmlns:m="http://schemas.openxmlformats.org/officeDocument/2006/math" xmlns:v="urn:schemas-microsoft-com:vml" xmlns:wp14="http://schemas.microsoft.com/office/word/2010/wordprocessingDrawing" xmlns:wp="http://schemas.openxmlformats.org/drawingml/2006/wordprocessingDrawing" xmlns:w10="urn:schemas-microsoft-com:office:word" xmlns:w="http://schemas.openxmlformats.org/wordprocessingml/2006/main" xmlns:w14="http://schemas.microsoft.com/office/word/2010/wordml" xmlns:w15="http://schemas.microsoft.com/office/word/2012/wordml" xmlns:w16se="http://schemas.microsoft.com/office/word/2015/wordml/symex" xmlns:wpg="http://schemas.microsoft.com/office/word/2010/wordprocessingGroup" xmlns:wpi="http://schemas.microsoft.com/office/word/2010/wordprocessingInk" xmlns:wne="http://schemas.microsoft.com/office/word/2006/wordml" xmlns:wps="http://schemas.microsoft.com/office/word/2010/wordprocessingShape" mc:Ignorable="w14 w15 w16se wp14">
+<w:document xmlns:wpc="http://schemas.microsoft.com/office/word/2010/wordprocessingCanvas" xmlns:mc="http://schemas.openxmlformats.org/markup-compatibility/2006" xmlns:o="urn:schemas-microsoft-com:office:office" xmlns:r="http://schemas.openxmlformats.org/officeDocument/2006/relationships" xmlns:m="http://schemas.openxmlformats.org/officeDocument/2006/math" xmlns:v="urn:schemas-microsoft-com:vml" xmlns:wp14="http://schemas.microsoft.com/office/word/2010/wordprocessingDrawing" xmlns:wp="http://schemas.openxmlformats.org/drawingml/2006/wordprocessingDrawing" xmlns:w10="urn:schemas-microsoft-com:office:word" xmlns:w="http://schemas.openxmlformats.org/wordprocessingml/2006/main" xmlns:w14="http://schemas.microsoft.com/office/word/2010/wordml" xmlns:w15="http://schemas.microsoft.com/office/word/2012/wordml" xmlns:wpg="http://schemas.microsoft.com/office/word/2010/wordprocessingGroup" xmlns:wpi="http://schemas.microsoft.com/office/word/2010/wordprocessingInk" xmlns:wne="http://schemas.microsoft.com/office/word/2006/wordml" xmlns:wps="http://schemas.microsoft.com/office/word/2010/wordprocessingShape" mc:Ignorable="w14 w15 wp14">
   <w:body>
     <w:p>
       <w:pPr>
@@ -253,6 +253,27 @@
         <w:tab/>
         <w:t xml:space="preserve">      </w:t>
       </w:r>
+      <w:r>
+        <w:rPr>
+          <w:lang w:val="en-US"/>
+        </w:rPr>
+        <w:t xml:space="preserve">Harald </w:t>
+      </w:r>
+      <w:r>
+        <w:t>Drillenburg</w:t>
+      </w:r>
+      <w:r>
+        <w:rPr>
+          <w:lang w:val="en-US"/>
+        </w:rPr>
+        <w:t xml:space="preserve"> </w:t>
+      </w:r>
+      <w:r>
+        <w:rPr>
+          <w:lang w:val="en-US"/>
+        </w:rPr>
+        <w:t xml:space="preserve">and </w:t>
+      </w:r>
       <w:proofErr w:type="spellStart"/>
       <w:r>
         <w:rPr>
@@ -277,7 +298,6 @@
     <w:p>
       <w:pPr>
         <w:pStyle w:val="Heading1"/>
-        <w:jc w:val="center"/>
         <w:rPr>
           <w:lang w:val="en-US"/>
         </w:rPr>
@@ -316,13 +336,6 @@
     </w:p>
     <w:p>
       <w:pPr>
-        <w:rPr>
-          <w:lang w:val="en-US"/>
-        </w:rPr>
-      </w:pPr>
-    </w:p>
-    <w:p>
-      <w:pPr>
         <w:ind w:hanging="720"/>
         <w:jc w:val="both"/>
         <w:rPr>
@@ -340,6 +353,87 @@
           <w:lang w:val="en-US"/>
         </w:rPr>
         <w:tab/>
+        <w:t xml:space="preserve">The meeting was held in room A0-26, and it </w:t>
+      </w:r>
+      <w:r>
+        <w:rPr>
+          <w:lang w:val="en-US"/>
+        </w:rPr>
+        <w:t>began by checking</w:t>
+      </w:r>
+      <w:r>
+        <w:rPr>
+          <w:lang w:val="en-US"/>
+        </w:rPr>
+        <w:t xml:space="preserve"> the presence, one group member</w:t>
+      </w:r>
+      <w:r>
+        <w:rPr>
+          <w:lang w:val="en-US"/>
+        </w:rPr>
+        <w:t xml:space="preserve"> was</w:t>
+      </w:r>
+      <w:r>
+        <w:rPr>
+          <w:lang w:val="en-US"/>
+        </w:rPr>
+        <w:t xml:space="preserve"> missing. </w:t>
+      </w:r>
+      <w:r>
+        <w:rPr>
+          <w:lang w:val="en-US"/>
+        </w:rPr>
+        <w:t xml:space="preserve">Minutes format </w:t>
+      </w:r>
+      <w:r>
+        <w:rPr>
+          <w:lang w:val="en-US"/>
+        </w:rPr>
+        <w:t>was</w:t>
+      </w:r>
+      <w:r>
+        <w:rPr>
+          <w:lang w:val="en-US"/>
+        </w:rPr>
+        <w:t xml:space="preserve"> discussed and deemed to be acceptable and in good order. Meeting then moved </w:t>
+      </w:r>
+      <w:r>
+        <w:rPr>
+          <w:lang w:val="en-US"/>
+        </w:rPr>
+        <w:t>on to</w:t>
+      </w:r>
+      <w:r>
+        <w:rPr>
+          <w:lang w:val="en-US"/>
+        </w:rPr>
+        <w:t xml:space="preserve"> items on the agenda.</w:t>
+      </w:r>
+    </w:p>
+    <w:p>
+      <w:pPr>
+        <w:pStyle w:val="Heading1"/>
+        <w:rPr>
+          <w:lang w:val="en-US"/>
+        </w:rPr>
+      </w:pPr>
+      <w:r>
+        <w:rPr>
+          <w:lang w:val="en-US"/>
+        </w:rPr>
+        <w:t>1</w:t>
+      </w:r>
+      <w:r>
+        <w:rPr>
+          <w:lang w:val="en-US"/>
+        </w:rPr>
+        <w:t>1:1</w:t>
+      </w:r>
+      <w:r>
+        <w:rPr>
+          <w:lang w:val="en-US"/>
+        </w:rPr>
+        <w:t>0</w:t>
       </w:r>
       <w:r>
         <w:rPr>
@@ -351,95 +445,8 @@
         <w:rPr>
           <w:lang w:val="en-US"/>
         </w:rPr>
-        <w:t xml:space="preserve">The meeting was held in room A0-26, and it </w:t>
-      </w:r>
-      <w:r>
-        <w:rPr>
-          <w:lang w:val="en-US"/>
-        </w:rPr>
-        <w:t>began by checking the presence, one group members was</w:t>
-      </w:r>
-      <w:r>
-        <w:rPr>
-          <w:lang w:val="en-US"/>
-        </w:rPr>
-        <w:t xml:space="preserve"> missing. </w:t>
-      </w:r>
-      <w:r>
-        <w:rPr>
-          <w:lang w:val="en-US"/>
-        </w:rPr>
-        <w:t xml:space="preserve">Minutes format </w:t>
-      </w:r>
-      <w:r>
-        <w:rPr>
-          <w:lang w:val="en-US"/>
-        </w:rPr>
-        <w:t>was</w:t>
-      </w:r>
-      <w:r>
-        <w:rPr>
-          <w:lang w:val="en-US"/>
-        </w:rPr>
-        <w:t xml:space="preserve"> discussed and deemed to be acceptable and in good order. Meeting then moved </w:t>
-      </w:r>
-      <w:r>
-        <w:rPr>
-          <w:lang w:val="en-US"/>
-        </w:rPr>
-        <w:t>on to</w:t>
-      </w:r>
-      <w:r>
-        <w:rPr>
-          <w:lang w:val="en-US"/>
-        </w:rPr>
-        <w:t xml:space="preserve"> items on the agenda.</w:t>
-      </w:r>
-    </w:p>
-    <w:p>
-      <w:pPr>
-        <w:pStyle w:val="Heading1"/>
-        <w:rPr>
-          <w:lang w:val="en-US"/>
-        </w:rPr>
-      </w:pPr>
-      <w:r>
-        <w:rPr>
-          <w:lang w:val="en-US"/>
-        </w:rPr>
-        <w:t>1</w:t>
-      </w:r>
-      <w:r>
-        <w:rPr>
-          <w:lang w:val="en-US"/>
-        </w:rPr>
-        <w:t>1:1</w:t>
-      </w:r>
-      <w:r>
-        <w:rPr>
-          <w:lang w:val="en-US"/>
-        </w:rPr>
-        <w:t>0</w:t>
-      </w:r>
-      <w:r>
-        <w:rPr>
-          <w:lang w:val="en-US"/>
-        </w:rPr>
-        <w:tab/>
-      </w:r>
-      <w:r>
-        <w:rPr>
-          <w:lang w:val="en-US"/>
-        </w:rPr>
         <w:t>Current Status</w:t>
       </w:r>
-    </w:p>
-    <w:p>
-      <w:pPr>
-        <w:rPr>
-          <w:lang w:val="en-US"/>
-        </w:rPr>
-      </w:pPr>
     </w:p>
     <w:p>
       <w:pPr>
@@ -468,21 +475,7 @@
         <w:rPr>
           <w:lang w:val="en-US"/>
         </w:rPr>
-        <w:t xml:space="preserve"> to keep updating project status on a daily basis to keep all members informed. </w:t>
-      </w:r>
-      <w:proofErr w:type="gramStart"/>
-      <w:r>
-        <w:rPr>
-          <w:lang w:val="en-US"/>
-        </w:rPr>
-        <w:t>However</w:t>
-      </w:r>
-      <w:proofErr w:type="gramEnd"/>
-      <w:r>
-        <w:rPr>
-          <w:lang w:val="en-US"/>
-        </w:rPr>
-        <w:t xml:space="preserve"> group agreed that that was unnecessary as every member was well informed about the situation, mostly due to good communication and organization.</w:t>
+        <w:t xml:space="preserve"> to keep updating project status on a daily basis to keep all members informed. However group agreed that that was unnecessary as every member was well informed about the situation, mostly due to good communication and organization.</w:t>
       </w:r>
     </w:p>
     <w:p>
@@ -510,7 +503,19 @@
         <w:rPr>
           <w:lang w:val="en-US"/>
         </w:rPr>
-        <w:t xml:space="preserve"> documentation and overall project progress in right on schedule.</w:t>
+        <w:t xml:space="preserve"> documentation and overall project progress</w:t>
+      </w:r>
+      <w:r>
+        <w:rPr>
+          <w:lang w:val="en-US"/>
+        </w:rPr>
+        <w:t xml:space="preserve"> is</w:t>
+      </w:r>
+      <w:r>
+        <w:rPr>
+          <w:lang w:val="en-US"/>
+        </w:rPr>
+        <w:t xml:space="preserve"> right on schedule.</w:t>
       </w:r>
     </w:p>
     <w:p>
@@ -545,13 +550,6 @@
           <w:lang w:val="en-US"/>
         </w:rPr>
       </w:pPr>
-    </w:p>
-    <w:p>
-      <w:pPr>
-        <w:rPr>
-          <w:lang w:val="en-US"/>
-        </w:rPr>
-      </w:pPr>
       <w:r>
         <w:rPr>
           <w:lang w:val="en-US"/>
@@ -603,13 +601,6 @@
           <w:lang w:val="en-US"/>
         </w:rPr>
       </w:pPr>
-    </w:p>
-    <w:p>
-      <w:pPr>
-        <w:rPr>
-          <w:lang w:val="en-US"/>
-        </w:rPr>
-      </w:pPr>
       <w:r>
         <w:rPr>
           <w:lang w:val="en-US"/>
@@ -634,206 +625,159 @@
         </w:rPr>
         <w:t xml:space="preserve"> </w:t>
       </w:r>
+      <w:r>
+        <w:t>Drillenburg</w:t>
+      </w:r>
+      <w:r>
+        <w:rPr>
+          <w:lang w:val="en-US"/>
+        </w:rPr>
+        <w:t xml:space="preserve"> </w:t>
+      </w:r>
+      <w:r>
+        <w:rPr>
+          <w:lang w:val="en-US"/>
+        </w:rPr>
+        <w:t xml:space="preserve">and Stephen </w:t>
+      </w:r>
       <w:proofErr w:type="spellStart"/>
       <w:r>
         <w:rPr>
           <w:lang w:val="en-US"/>
         </w:rPr>
+        <w:t>Adu</w:t>
+      </w:r>
+      <w:proofErr w:type="spellEnd"/>
+      <w:r>
+        <w:rPr>
+          <w:lang w:val="en-US"/>
+        </w:rPr>
+        <w:t>. It</w:t>
+      </w:r>
+      <w:r>
+        <w:rPr>
+          <w:lang w:val="en-US"/>
+        </w:rPr>
+        <w:t xml:space="preserve"> was rescheduled to next meeting on </w:t>
+      </w:r>
+      <w:r>
+        <w:rPr>
+          <w:lang w:val="en-US"/>
+        </w:rPr>
+        <w:t>Tuesday (</w:t>
+      </w:r>
+      <w:r>
+        <w:rPr>
+          <w:lang w:val="en-US"/>
+        </w:rPr>
+        <w:t>20-12)</w:t>
+      </w:r>
+      <w:r>
+        <w:rPr>
+          <w:lang w:val="en-US"/>
+        </w:rPr>
+        <w:t>.</w:t>
+      </w:r>
+    </w:p>
+    <w:p>
+      <w:pPr>
+        <w:rPr>
+          <w:lang w:val="en-US"/>
+        </w:rPr>
+      </w:pPr>
+      <w:r>
+        <w:rPr>
+          <w:lang w:val="en-US"/>
+        </w:rPr>
+        <w:t xml:space="preserve">Differences between domain and class models were discussed. Class diagram methods need further assistance and verification from Mr. </w:t>
+      </w:r>
+      <w:r>
         <w:t>Drillenburg</w:t>
       </w:r>
-      <w:proofErr w:type="spellEnd"/>
-      <w:r>
-        <w:rPr>
-          <w:lang w:val="en-US"/>
-        </w:rPr>
-        <w:t xml:space="preserve"> and Stephen </w:t>
-      </w:r>
-      <w:proofErr w:type="spellStart"/>
-      <w:r>
-        <w:rPr>
-          <w:lang w:val="en-US"/>
-        </w:rPr>
-        <w:t>Adu</w:t>
-      </w:r>
-      <w:proofErr w:type="spellEnd"/>
-      <w:r>
-        <w:rPr>
-          <w:lang w:val="en-US"/>
-        </w:rPr>
-        <w:t>. It</w:t>
-      </w:r>
-      <w:r>
-        <w:rPr>
-          <w:lang w:val="en-US"/>
-        </w:rPr>
-        <w:t xml:space="preserve"> was rescheduled to next meeting on </w:t>
-      </w:r>
-      <w:proofErr w:type="gramStart"/>
-      <w:r>
-        <w:rPr>
-          <w:lang w:val="en-US"/>
-        </w:rPr>
-        <w:t>Tuesday(</w:t>
-      </w:r>
-      <w:proofErr w:type="gramEnd"/>
-      <w:r>
-        <w:rPr>
-          <w:lang w:val="en-US"/>
-        </w:rPr>
-        <w:t>20-12)</w:t>
-      </w:r>
-      <w:r>
-        <w:rPr>
-          <w:lang w:val="en-US"/>
-        </w:rPr>
-        <w:t>.</w:t>
-      </w:r>
-    </w:p>
-    <w:p>
-      <w:pPr>
-        <w:rPr>
-          <w:lang w:val="en-US"/>
-        </w:rPr>
-      </w:pPr>
-      <w:r>
-        <w:rPr>
-          <w:lang w:val="en-US"/>
-        </w:rPr>
-        <w:t xml:space="preserve">Differences between domain and class models were discussed. Class diagram methods need further assistance and verification from Mr. </w:t>
-      </w:r>
-      <w:proofErr w:type="spellStart"/>
-      <w:r>
-        <w:rPr>
-          <w:lang w:val="en-US"/>
-        </w:rPr>
+      <w:r>
+        <w:rPr>
+          <w:lang w:val="en-US"/>
+        </w:rPr>
+        <w:t xml:space="preserve"> </w:t>
+      </w:r>
+      <w:r>
+        <w:rPr>
+          <w:lang w:val="en-US"/>
+        </w:rPr>
+        <w:t>and was also rescheduled for Tuesday.</w:t>
+      </w:r>
+    </w:p>
+    <w:p>
+      <w:pPr>
+        <w:pStyle w:val="Heading1"/>
+        <w:rPr>
+          <w:lang w:val="en-US"/>
+        </w:rPr>
+      </w:pPr>
+      <w:r>
+        <w:rPr>
+          <w:lang w:val="en-US"/>
+        </w:rPr>
+        <w:t>1</w:t>
+      </w:r>
+      <w:r>
+        <w:rPr>
+          <w:lang w:val="en-US"/>
+        </w:rPr>
+        <w:t>1:30</w:t>
+      </w:r>
+      <w:r>
+        <w:rPr>
+          <w:lang w:val="en-US"/>
+        </w:rPr>
+        <w:t xml:space="preserve"> </w:t>
+      </w:r>
+      <w:r>
+        <w:rPr>
+          <w:lang w:val="en-US"/>
+        </w:rPr>
+        <w:tab/>
+      </w:r>
+      <w:r>
+        <w:rPr>
+          <w:lang w:val="en-US"/>
+        </w:rPr>
+        <w:t>Mathematical Models</w:t>
+      </w:r>
+    </w:p>
+    <w:p>
+      <w:pPr>
+        <w:rPr>
+          <w:lang w:val="en-US"/>
+        </w:rPr>
+      </w:pPr>
+      <w:r>
+        <w:rPr>
+          <w:lang w:val="en-US"/>
+        </w:rPr>
+        <w:t>The formulas were briefly discussed and determined to be in the right direction, however s</w:t>
+      </w:r>
+      <w:r>
+        <w:rPr>
+          <w:lang w:val="en-US"/>
+        </w:rPr>
+        <w:t xml:space="preserve">ome features of mathematical model </w:t>
+      </w:r>
+      <w:r>
+        <w:rPr>
+          <w:lang w:val="en-US"/>
+        </w:rPr>
+        <w:t>still need</w:t>
+      </w:r>
+      <w:r>
+        <w:rPr>
+          <w:lang w:val="en-US"/>
+        </w:rPr>
+        <w:t xml:space="preserve"> to be reviewed and verified by Harald </w:t>
+      </w:r>
+      <w:r>
         <w:t>Drillenburg</w:t>
       </w:r>
-      <w:proofErr w:type="spellEnd"/>
-      <w:r>
-        <w:rPr>
-          <w:lang w:val="en-US"/>
-        </w:rPr>
-        <w:t xml:space="preserve"> and was also rescheduled for Tuesday.</w:t>
-      </w:r>
-    </w:p>
-    <w:p>
-      <w:pPr>
-        <w:rPr>
-          <w:lang w:val="en-US"/>
-        </w:rPr>
-      </w:pPr>
-      <w:r>
-        <w:rPr>
-          <w:lang w:val="en-US"/>
-        </w:rPr>
-        <w:t xml:space="preserve"> </w:t>
-      </w:r>
-    </w:p>
-    <w:p>
-      <w:pPr>
-        <w:rPr>
-          <w:lang w:val="en-US"/>
-        </w:rPr>
-      </w:pPr>
-    </w:p>
-    <w:p>
-      <w:pPr>
-        <w:rPr>
-          <w:lang w:val="en-US"/>
-        </w:rPr>
-      </w:pPr>
-    </w:p>
-    <w:p>
-      <w:pPr>
-        <w:rPr>
-          <w:lang w:val="en-US"/>
-        </w:rPr>
-      </w:pPr>
-    </w:p>
-    <w:p>
-      <w:pPr>
-        <w:pStyle w:val="Heading1"/>
-        <w:rPr>
-          <w:lang w:val="en-US"/>
-        </w:rPr>
-      </w:pPr>
-      <w:r>
-        <w:rPr>
-          <w:lang w:val="en-US"/>
-        </w:rPr>
-        <w:lastRenderedPageBreak/>
-        <w:t>1</w:t>
-      </w:r>
-      <w:r>
-        <w:rPr>
-          <w:lang w:val="en-US"/>
-        </w:rPr>
-        <w:t>1:30</w:t>
-      </w:r>
-      <w:r>
-        <w:rPr>
-          <w:lang w:val="en-US"/>
-        </w:rPr>
-        <w:t xml:space="preserve"> </w:t>
-      </w:r>
-      <w:r>
-        <w:rPr>
-          <w:lang w:val="en-US"/>
-        </w:rPr>
-        <w:tab/>
-      </w:r>
-      <w:r>
-        <w:rPr>
-          <w:lang w:val="en-US"/>
-        </w:rPr>
-        <w:t>Mathematical Models</w:t>
-      </w:r>
-    </w:p>
-    <w:p>
-      <w:pPr>
-        <w:rPr>
-          <w:lang w:val="en-US"/>
-        </w:rPr>
-      </w:pPr>
-    </w:p>
-    <w:p>
-      <w:pPr>
-        <w:rPr>
-          <w:lang w:val="en-US"/>
-        </w:rPr>
-      </w:pPr>
-      <w:r>
-        <w:rPr>
-          <w:lang w:val="en-US"/>
-        </w:rPr>
-        <w:t>The formulas were briefly discussed and determined to be in the right direction, however s</w:t>
-      </w:r>
-      <w:r>
-        <w:rPr>
-          <w:lang w:val="en-US"/>
-        </w:rPr>
-        <w:t xml:space="preserve">ome features of mathematical model </w:t>
-      </w:r>
-      <w:r>
-        <w:rPr>
-          <w:lang w:val="en-US"/>
-        </w:rPr>
-        <w:t>still need</w:t>
-      </w:r>
-      <w:r>
-        <w:rPr>
-          <w:lang w:val="en-US"/>
-        </w:rPr>
-        <w:t xml:space="preserve"> to be reviewed and verified by Harald </w:t>
-      </w:r>
-      <w:proofErr w:type="spellStart"/>
-      <w:r>
-        <w:rPr>
-          <w:lang w:val="en-US"/>
-        </w:rPr>
-        <w:t>Drillenburg</w:t>
-      </w:r>
-      <w:proofErr w:type="spellEnd"/>
       <w:r>
         <w:rPr>
           <w:lang w:val="en-US"/>
@@ -928,13 +872,6 @@
     </w:p>
     <w:p>
       <w:pPr>
-        <w:rPr>
-          <w:lang w:val="en-US"/>
-        </w:rPr>
-      </w:pPr>
-    </w:p>
-    <w:p>
-      <w:pPr>
         <w:pStyle w:val="Heading1"/>
         <w:rPr>
           <w:lang w:val="en-US"/>
@@ -944,6 +881,7 @@
         <w:rPr>
           <w:lang w:val="en-US"/>
         </w:rPr>
+        <w:lastRenderedPageBreak/>
         <w:t>1</w:t>
       </w:r>
       <w:r>
@@ -977,13 +915,6 @@
           <w:lang w:val="en-US"/>
         </w:rPr>
       </w:pPr>
-    </w:p>
-    <w:p>
-      <w:pPr>
-        <w:rPr>
-          <w:lang w:val="en-US"/>
-        </w:rPr>
-      </w:pPr>
       <w:r>
         <w:rPr>
           <w:lang w:val="en-US"/>
@@ -1002,90 +933,84 @@
         <w:rPr>
           <w:lang w:val="en-US"/>
         </w:rPr>
-        <w:t>11:45</w:t>
-      </w:r>
+        <w:t xml:space="preserve">11:40 </w:t>
+      </w:r>
+      <w:r>
+        <w:rPr>
+          <w:lang w:val="en-US"/>
+        </w:rPr>
+        <w:tab/>
+        <w:t>Use case and success stories</w:t>
+      </w:r>
+    </w:p>
+    <w:p>
+      <w:pPr>
+        <w:rPr>
+          <w:lang w:val="en-US"/>
+        </w:rPr>
+      </w:pPr>
+      <w:r>
+        <w:rPr>
+          <w:lang w:val="en-US"/>
+        </w:rPr>
+        <w:t>Use case and success stories were looked over, with issues</w:t>
+      </w:r>
+      <w:r>
+        <w:rPr>
+          <w:lang w:val="en-US"/>
+        </w:rPr>
+        <w:t xml:space="preserve"> yet to be</w:t>
+      </w:r>
+      <w:r>
+        <w:rPr>
+          <w:lang w:val="en-US"/>
+        </w:rPr>
+        <w:t xml:space="preserve"> found.</w:t>
+      </w:r>
+    </w:p>
+    <w:p>
+      <w:pPr>
+        <w:pStyle w:val="Heading1"/>
+        <w:rPr>
+          <w:lang w:val="en-US"/>
+        </w:rPr>
+      </w:pPr>
+      <w:r>
+        <w:rPr>
+          <w:lang w:val="en-US"/>
+        </w:rPr>
+        <w:t>11</w:t>
+      </w:r>
+      <w:r>
+        <w:rPr>
+          <w:lang w:val="en-US"/>
+        </w:rPr>
+        <w:t>:</w:t>
+      </w:r>
+      <w:r>
+        <w:rPr>
+          <w:lang w:val="en-US"/>
+        </w:rPr>
+        <w:t>5</w:t>
+      </w:r>
+      <w:r>
+        <w:rPr>
+          <w:lang w:val="en-US"/>
+        </w:rPr>
+        <w:t>0</w:t>
+      </w:r>
+      <w:r>
+        <w:rPr>
+          <w:lang w:val="en-US"/>
+        </w:rPr>
+        <w:tab/>
+        <w:t>Meeting adjourned.</w:t>
+      </w:r>
+    </w:p>
+    <w:p>
       <w:bookmarkStart w:id="0" w:name="_GoBack"/>
       <w:bookmarkEnd w:id="0"/>
-      <w:r>
-        <w:rPr>
-          <w:lang w:val="en-US"/>
-        </w:rPr>
-        <w:tab/>
-        <w:t>Use case and success stories</w:t>
-      </w:r>
-    </w:p>
-    <w:p>
-      <w:pPr>
-        <w:rPr>
-          <w:lang w:val="en-US"/>
-        </w:rPr>
-      </w:pPr>
-    </w:p>
-    <w:p>
-      <w:pPr>
-        <w:rPr>
-          <w:lang w:val="en-US"/>
-        </w:rPr>
-      </w:pPr>
-      <w:r>
-        <w:rPr>
-          <w:lang w:val="en-US"/>
-        </w:rPr>
-        <w:t>Use case and success stories were looked over, with</w:t>
-      </w:r>
-      <w:r>
-        <w:rPr>
-          <w:lang w:val="en-US"/>
-        </w:rPr>
-        <w:t xml:space="preserve"> no</w:t>
-      </w:r>
-      <w:r>
-        <w:rPr>
-          <w:lang w:val="en-US"/>
-        </w:rPr>
-        <w:t xml:space="preserve"> issues found.</w:t>
-      </w:r>
-    </w:p>
-    <w:p>
-      <w:pPr>
-        <w:pStyle w:val="Heading1"/>
-        <w:rPr>
-          <w:lang w:val="en-US"/>
-        </w:rPr>
-      </w:pPr>
-      <w:r>
-        <w:rPr>
-          <w:lang w:val="en-US"/>
-        </w:rPr>
-        <w:t>11</w:t>
-      </w:r>
-      <w:r>
-        <w:rPr>
-          <w:lang w:val="en-US"/>
-        </w:rPr>
-        <w:t>:</w:t>
-      </w:r>
-      <w:r>
-        <w:rPr>
-          <w:lang w:val="en-US"/>
-        </w:rPr>
-        <w:t>5</w:t>
-      </w:r>
-      <w:r>
-        <w:rPr>
-          <w:lang w:val="en-US"/>
-        </w:rPr>
-        <w:t>0</w:t>
-      </w:r>
-      <w:r>
-        <w:rPr>
-          <w:lang w:val="en-US"/>
-        </w:rPr>
-        <w:tab/>
-        <w:t>Meeting adjourned.</w:t>
-      </w:r>
-    </w:p>
-    <w:p/>
+    </w:p>
     <w:sectPr>
       <w:pgSz w:w="12240" w:h="15840"/>
       <w:pgMar w:top="1080" w:right="1440" w:bottom="1440" w:left="1440" w:header="720" w:footer="720" w:gutter="0"/>
@@ -1097,7 +1022,7 @@
 </file>
 
 <file path=word/numbering.xml><?xml version="1.0" encoding="utf-8"?>
-<w:numbering xmlns:wpc="http://schemas.microsoft.com/office/word/2010/wordprocessingCanvas" xmlns:cx="http://schemas.microsoft.com/office/drawing/2014/chartex" xmlns:cx1="http://schemas.microsoft.com/office/drawing/2015/9/8/chartex" xmlns:cx2="http://schemas.microsoft.com/office/drawing/2015/10/21/chartex" xmlns:mc="http://schemas.openxmlformats.org/markup-compatibility/2006" xmlns:o="urn:schemas-microsoft-com:office:office" xmlns:r="http://schemas.openxmlformats.org/officeDocument/2006/relationships" xmlns:m="http://schemas.openxmlformats.org/officeDocument/2006/math" xmlns:v="urn:schemas-microsoft-com:vml" xmlns:wp14="http://schemas.microsoft.com/office/word/2010/wordprocessingDrawing" xmlns:wp="http://schemas.openxmlformats.org/drawingml/2006/wordprocessingDrawing" xmlns:w10="urn:schemas-microsoft-com:office:word" xmlns:w="http://schemas.openxmlformats.org/wordprocessingml/2006/main" xmlns:w14="http://schemas.microsoft.com/office/word/2010/wordml" xmlns:w15="http://schemas.microsoft.com/office/word/2012/wordml" xmlns:w16se="http://schemas.microsoft.com/office/word/2015/wordml/symex" xmlns:wpg="http://schemas.microsoft.com/office/word/2010/wordprocessingGroup" xmlns:wpi="http://schemas.microsoft.com/office/word/2010/wordprocessingInk" xmlns:wne="http://schemas.microsoft.com/office/word/2006/wordml" xmlns:wps="http://schemas.microsoft.com/office/word/2010/wordprocessingShape" mc:Ignorable="w14 w15 w16se wp14">
+<w:numbering xmlns:wpc="http://schemas.microsoft.com/office/word/2010/wordprocessingCanvas" xmlns:mc="http://schemas.openxmlformats.org/markup-compatibility/2006" xmlns:o="urn:schemas-microsoft-com:office:office" xmlns:r="http://schemas.openxmlformats.org/officeDocument/2006/relationships" xmlns:m="http://schemas.openxmlformats.org/officeDocument/2006/math" xmlns:v="urn:schemas-microsoft-com:vml" xmlns:wp14="http://schemas.microsoft.com/office/word/2010/wordprocessingDrawing" xmlns:wp="http://schemas.openxmlformats.org/drawingml/2006/wordprocessingDrawing" xmlns:w10="urn:schemas-microsoft-com:office:word" xmlns:w="http://schemas.openxmlformats.org/wordprocessingml/2006/main" xmlns:w14="http://schemas.microsoft.com/office/word/2010/wordml" xmlns:w15="http://schemas.microsoft.com/office/word/2012/wordml" xmlns:wpg="http://schemas.microsoft.com/office/word/2010/wordprocessingGroup" xmlns:wpi="http://schemas.microsoft.com/office/word/2010/wordprocessingInk" xmlns:wne="http://schemas.microsoft.com/office/word/2006/wordml" xmlns:wps="http://schemas.microsoft.com/office/word/2010/wordprocessingShape" mc:Ignorable="w14 w15 wp14">
   <w:abstractNum w:abstractNumId="0" w15:restartNumberingAfterBreak="0">
     <w:nsid w:val="155464F3"/>
     <w:multiLevelType w:val="hybridMultilevel"/>
@@ -1218,7 +1143,7 @@
 </file>
 
 <file path=word/styles.xml><?xml version="1.0" encoding="utf-8"?>
-<w:styles xmlns:mc="http://schemas.openxmlformats.org/markup-compatibility/2006" xmlns:r="http://schemas.openxmlformats.org/officeDocument/2006/relationships" xmlns:w="http://schemas.openxmlformats.org/wordprocessingml/2006/main" xmlns:w14="http://schemas.microsoft.com/office/word/2010/wordml" xmlns:w15="http://schemas.microsoft.com/office/word/2012/wordml" xmlns:w16se="http://schemas.microsoft.com/office/word/2015/wordml/symex" mc:Ignorable="w14 w15 w16se">
+<w:styles xmlns:mc="http://schemas.openxmlformats.org/markup-compatibility/2006" xmlns:r="http://schemas.openxmlformats.org/officeDocument/2006/relationships" xmlns:w="http://schemas.openxmlformats.org/wordprocessingml/2006/main" xmlns:w14="http://schemas.microsoft.com/office/word/2010/wordml" xmlns:w15="http://schemas.microsoft.com/office/word/2012/wordml" mc:Ignorable="w14 w15">
   <w:docDefaults>
     <w:rPrDefault>
       <w:rPr>
@@ -1234,7 +1159,7 @@
       </w:pPr>
     </w:pPrDefault>
   </w:docDefaults>
-  <w:latentStyles w:defLockedState="0" w:defUIPriority="99" w:defSemiHidden="0" w:defUnhideWhenUsed="0" w:defQFormat="0" w:count="372">
+  <w:latentStyles w:defLockedState="0" w:defUIPriority="99" w:defSemiHidden="0" w:defUnhideWhenUsed="0" w:defQFormat="0" w:count="371">
     <w:lsdException w:name="Normal" w:uiPriority="0" w:qFormat="1"/>
     <w:lsdException w:name="heading 1" w:uiPriority="9" w:qFormat="1"/>
     <w:lsdException w:name="heading 2" w:semiHidden="1" w:uiPriority="9" w:unhideWhenUsed="1" w:qFormat="1"/>
@@ -1606,7 +1531,6 @@
     <w:lsdException w:name="List Table 5 Dark Accent 6" w:uiPriority="50"/>
     <w:lsdException w:name="List Table 6 Colorful Accent 6" w:uiPriority="51"/>
     <w:lsdException w:name="List Table 7 Colorful Accent 6" w:uiPriority="52"/>
-    <w:lsdException w:name="Mention" w:semiHidden="1" w:unhideWhenUsed="1"/>
   </w:latentStyles>
   <w:style w:type="paragraph" w:default="1" w:styleId="Normal">
     <w:name w:val="Normal"/>
@@ -1645,7 +1569,6 @@
   <w:style w:type="character" w:default="1" w:styleId="DefaultParagraphFont">
     <w:name w:val="Default Paragraph Font"/>
     <w:uiPriority w:val="1"/>
-    <w:semiHidden/>
     <w:unhideWhenUsed/>
   </w:style>
   <w:style w:type="table" w:default="1" w:styleId="TableNormal">

</xml_diff>